<commit_message>
Fix - Formato F1_011
</commit_message>
<xml_diff>
--- a/src/assets/formatos/F1_011_Oficio_Solicitud_A_Policia_Ministerial.docx
+++ b/src/assets/formatos/F1_011_Oficio_Solicitud_A_Policia_Ministerial.docx
@@ -14,7 +14,6 @@
         </w:rPr>
       </w:pPr>
       <w:bookmarkStart w:id="0" w:name="_GoBack"/>
-      <w:bookmarkEnd w:id="0"/>
       <w:r>
         <w:rPr>
           <w:rFonts w:ascii="Arial" w:hAnsi="Arial" w:cs="Arial"/>
@@ -27,6 +26,7 @@
       </w:r>
       <w:r>
         <w:rPr>
+          <w:rFonts w:ascii="Arial" w:hAnsi="Arial" w:cs="Arial"/>
           <w:sz w:val="20"/>
           <w:szCs w:val="20"/>
           <w:lang w:val="es-ES"/>
@@ -35,13 +35,13 @@
       </w:r>
       <w:r>
         <w:rPr>
+          <w:rFonts w:ascii="Arial" w:hAnsi="Arial" w:cs="Arial"/>
           <w:sz w:val="20"/>
           <w:szCs w:val="20"/>
           <w:lang w:val="es-ES"/>
         </w:rPr>
         <w:t>{</w:t>
       </w:r>
-      <w:proofErr w:type="spellStart"/>
       <w:r>
         <w:rPr>
           <w:rFonts w:ascii="Arial" w:hAnsi="Arial" w:cs="Arial"/>
@@ -51,7 +51,6 @@
         </w:rPr>
         <w:t>xNIC</w:t>
       </w:r>
-      <w:proofErr w:type="spellEnd"/>
       <w:r>
         <w:rPr>
           <w:rFonts w:ascii="Arial" w:hAnsi="Arial" w:cs="Arial"/>
@@ -85,6 +84,7 @@
       </w:r>
       <w:r>
         <w:rPr>
+          <w:rFonts w:ascii="Arial" w:hAnsi="Arial" w:cs="Arial"/>
           <w:sz w:val="20"/>
           <w:szCs w:val="20"/>
           <w:lang w:val="es-ES"/>
@@ -93,6 +93,7 @@
       </w:r>
       <w:r>
         <w:rPr>
+          <w:rFonts w:ascii="Arial" w:hAnsi="Arial" w:cs="Arial"/>
           <w:sz w:val="20"/>
           <w:szCs w:val="20"/>
           <w:lang w:val="es-ES"/>
@@ -101,7 +102,7 @@
       </w:r>
       <w:r>
         <w:rPr>
-          <w:rFonts w:ascii="Arial" w:hAnsi="Arial"/>
+          <w:rFonts w:ascii="Arial" w:hAnsi="Arial" w:cs="Arial"/>
           <w:spacing w:val="-2"/>
           <w:sz w:val="20"/>
           <w:szCs w:val="20"/>
@@ -111,7 +112,7 @@
       </w:r>
       <w:r>
         <w:rPr>
-          <w:rFonts w:ascii="Arial" w:hAnsi="Arial"/>
+          <w:rFonts w:ascii="Arial" w:hAnsi="Arial" w:cs="Arial"/>
           <w:spacing w:val="-2"/>
           <w:sz w:val="20"/>
           <w:szCs w:val="20"/>
@@ -152,7 +153,7 @@
       </w:r>
       <w:r>
         <w:rPr>
-          <w:rFonts w:ascii="Arial" w:hAnsi="Arial"/>
+          <w:rFonts w:ascii="Arial" w:hAnsi="Arial" w:cs="Arial"/>
           <w:spacing w:val="-2"/>
           <w:sz w:val="20"/>
           <w:szCs w:val="20"/>
@@ -162,7 +163,7 @@
       </w:r>
       <w:r>
         <w:rPr>
-          <w:rFonts w:ascii="Arial" w:hAnsi="Arial"/>
+          <w:rFonts w:ascii="Arial" w:hAnsi="Arial" w:cs="Arial"/>
           <w:spacing w:val="-2"/>
           <w:sz w:val="20"/>
           <w:szCs w:val="20"/>
@@ -190,20 +191,11 @@
           <w:szCs w:val="20"/>
           <w:lang w:val="es-ES"/>
         </w:rPr>
-        <w:t>VÍ</w:t>
-      </w:r>
-      <w:r>
-        <w:rPr>
-          <w:rFonts w:ascii="Arial" w:hAnsi="Arial" w:cs="Arial"/>
-          <w:b/>
-          <w:sz w:val="20"/>
-          <w:szCs w:val="20"/>
-          <w:lang w:val="es-ES"/>
-        </w:rPr>
-        <w:t>CTIMA:</w:t>
-      </w:r>
-      <w:r>
-        <w:rPr>
+        <w:t>VÍCTIMA:</w:t>
+      </w:r>
+      <w:r>
+        <w:rPr>
+          <w:rFonts w:ascii="Arial" w:hAnsi="Arial" w:cs="Arial"/>
           <w:sz w:val="20"/>
           <w:szCs w:val="20"/>
           <w:lang w:val="es-ES"/>
@@ -212,6 +204,7 @@
       </w:r>
       <w:r>
         <w:rPr>
+          <w:rFonts w:ascii="Arial" w:hAnsi="Arial" w:cs="Arial"/>
           <w:sz w:val="20"/>
           <w:szCs w:val="20"/>
           <w:lang w:val="es-ES"/>
@@ -220,7 +213,7 @@
       </w:r>
       <w:r>
         <w:rPr>
-          <w:rFonts w:ascii="Arial" w:hAnsi="Arial"/>
+          <w:rFonts w:ascii="Arial" w:hAnsi="Arial" w:cs="Arial"/>
           <w:spacing w:val="-2"/>
           <w:sz w:val="20"/>
           <w:szCs w:val="20"/>
@@ -230,7 +223,7 @@
       </w:r>
       <w:r>
         <w:rPr>
-          <w:rFonts w:ascii="Arial" w:hAnsi="Arial"/>
+          <w:rFonts w:ascii="Arial" w:hAnsi="Arial" w:cs="Arial"/>
           <w:spacing w:val="-2"/>
           <w:sz w:val="20"/>
           <w:szCs w:val="20"/>
@@ -262,6 +255,7 @@
       </w:r>
       <w:r>
         <w:rPr>
+          <w:rFonts w:ascii="Arial" w:hAnsi="Arial" w:cs="Arial"/>
           <w:sz w:val="20"/>
           <w:szCs w:val="20"/>
           <w:lang w:val="es-ES"/>
@@ -270,6 +264,7 @@
       </w:r>
       <w:r>
         <w:rPr>
+          <w:rFonts w:ascii="Arial" w:hAnsi="Arial" w:cs="Arial"/>
           <w:sz w:val="20"/>
           <w:szCs w:val="20"/>
           <w:lang w:val="es-ES"/>
@@ -313,7 +308,7 @@
       <w:pPr>
         <w:ind w:left="4536"/>
         <w:rPr>
-          <w:rFonts w:ascii="Arial" w:hAnsi="Arial"/>
+          <w:rFonts w:ascii="Arial" w:hAnsi="Arial" w:cs="Arial"/>
           <w:sz w:val="20"/>
           <w:szCs w:val="20"/>
           <w:lang w:val="es-MX"/>
@@ -340,7 +335,7 @@
       </w:r>
       <w:r>
         <w:rPr>
-          <w:rFonts w:ascii="Arial" w:hAnsi="Arial"/>
+          <w:rFonts w:ascii="Arial" w:hAnsi="Arial" w:cs="Arial"/>
           <w:sz w:val="20"/>
           <w:szCs w:val="20"/>
           <w:lang w:val="es-MX"/>
@@ -349,7 +344,7 @@
       </w:r>
       <w:r>
         <w:rPr>
-          <w:rFonts w:ascii="Arial" w:hAnsi="Arial"/>
+          <w:rFonts w:ascii="Arial" w:hAnsi="Arial" w:cs="Arial"/>
           <w:sz w:val="20"/>
           <w:szCs w:val="20"/>
           <w:lang w:val="es-MX"/>
@@ -362,7 +357,7 @@
         <w:ind w:left="4536"/>
         <w:jc w:val="both"/>
         <w:rPr>
-          <w:rFonts w:ascii="Arial" w:hAnsi="Arial"/>
+          <w:rFonts w:ascii="Arial" w:hAnsi="Arial" w:cs="Arial"/>
           <w:sz w:val="20"/>
           <w:szCs w:val="20"/>
           <w:lang w:val="es-MX"/>
@@ -374,7 +369,7 @@
         <w:ind w:left="4536"/>
         <w:jc w:val="both"/>
         <w:rPr>
-          <w:rFonts w:ascii="Arial" w:hAnsi="Arial"/>
+          <w:rFonts w:ascii="Arial" w:hAnsi="Arial" w:cs="Arial"/>
           <w:sz w:val="20"/>
           <w:szCs w:val="20"/>
           <w:lang w:val="es-MX"/>
@@ -400,9 +395,277 @@
           <w:szCs w:val="20"/>
           <w:lang w:val="es-MX"/>
         </w:rPr>
-        <w:t xml:space="preserve">ASUNTO: </w:t>
-      </w:r>
-      <w:r>
+        <w:t>ASUNTO: SE SOLICITA INVESTIGACIÓN.</w:t>
+      </w:r>
+    </w:p>
+    <w:p>
+      <w:pPr>
+        <w:jc w:val="right"/>
+        <w:rPr>
+          <w:rFonts w:ascii="Arial" w:hAnsi="Arial" w:cs="Arial"/>
+          <w:b/>
+          <w:sz w:val="20"/>
+          <w:szCs w:val="20"/>
+          <w:lang w:val="es-ES"/>
+        </w:rPr>
+      </w:pPr>
+    </w:p>
+    <w:p>
+      <w:pPr>
+        <w:jc w:val="right"/>
+        <w:rPr>
+          <w:rFonts w:ascii="Arial" w:hAnsi="Arial" w:cs="Arial"/>
+          <w:b/>
+          <w:sz w:val="20"/>
+          <w:szCs w:val="20"/>
+          <w:lang w:val="es-ES"/>
+        </w:rPr>
+      </w:pPr>
+    </w:p>
+    <w:p>
+      <w:pPr>
+        <w:jc w:val="right"/>
+        <w:rPr>
+          <w:rFonts w:ascii="Arial" w:hAnsi="Arial" w:cs="Arial"/>
+          <w:b/>
+          <w:sz w:val="20"/>
+          <w:szCs w:val="20"/>
+          <w:lang w:val="es-ES"/>
+        </w:rPr>
+      </w:pPr>
+      <w:r>
+        <w:rPr>
+          <w:rFonts w:ascii="Arial" w:hAnsi="Arial" w:cs="Arial"/>
+          <w:b/>
+          <w:sz w:val="20"/>
+          <w:szCs w:val="20"/>
+          <w:lang w:val="es-ES"/>
+        </w:rPr>
+        <w:t>{</w:t>
+      </w:r>
+      <w:r>
+        <w:rPr>
+          <w:rFonts w:ascii="Arial" w:hAnsi="Arial" w:cs="Arial"/>
+          <w:b/>
+          <w:sz w:val="20"/>
+          <w:szCs w:val="20"/>
+          <w:lang w:val="es-ES"/>
+        </w:rPr>
+        <w:t>xPoblacion</w:t>
+      </w:r>
+      <w:r>
+        <w:rPr>
+          <w:rFonts w:ascii="Arial" w:hAnsi="Arial" w:cs="Arial"/>
+          <w:b/>
+          <w:sz w:val="20"/>
+          <w:szCs w:val="20"/>
+          <w:lang w:val="es-ES"/>
+        </w:rPr>
+        <w:t>}</w:t>
+      </w:r>
+      <w:r>
+        <w:rPr>
+          <w:rFonts w:ascii="Arial" w:hAnsi="Arial" w:cs="Arial"/>
+          <w:b/>
+          <w:sz w:val="20"/>
+          <w:szCs w:val="20"/>
+          <w:lang w:val="es-ES"/>
+        </w:rPr>
+        <w:t xml:space="preserve">, </w:t>
+      </w:r>
+      <w:r>
+        <w:rPr>
+          <w:rFonts w:ascii="Arial" w:hAnsi="Arial" w:cs="Arial"/>
+          <w:b/>
+          <w:sz w:val="20"/>
+          <w:szCs w:val="20"/>
+          <w:lang w:val="es-ES"/>
+        </w:rPr>
+        <w:t>{</w:t>
+      </w:r>
+      <w:r>
+        <w:rPr>
+          <w:rFonts w:ascii="Arial" w:hAnsi="Arial" w:cs="Arial"/>
+          <w:b/>
+          <w:sz w:val="20"/>
+          <w:szCs w:val="20"/>
+          <w:lang w:val="es-ES"/>
+        </w:rPr>
+        <w:t>xEstado</w:t>
+      </w:r>
+      <w:r>
+        <w:rPr>
+          <w:rFonts w:ascii="Arial" w:hAnsi="Arial" w:cs="Arial"/>
+          <w:b/>
+          <w:sz w:val="20"/>
+          <w:szCs w:val="20"/>
+          <w:lang w:val="es-ES"/>
+        </w:rPr>
+        <w:t>}</w:t>
+      </w:r>
+      <w:r>
+        <w:rPr>
+          <w:rFonts w:ascii="Arial" w:hAnsi="Arial" w:cs="Arial"/>
+          <w:b/>
+          <w:sz w:val="20"/>
+          <w:szCs w:val="20"/>
+          <w:lang w:val="es-ES"/>
+        </w:rPr>
+        <w:t xml:space="preserve"> a </w:t>
+      </w:r>
+      <w:r>
+        <w:rPr>
+          <w:rFonts w:ascii="Arial" w:hAnsi="Arial" w:cs="Arial"/>
+          <w:b/>
+          <w:sz w:val="20"/>
+          <w:szCs w:val="20"/>
+          <w:lang w:val="es-ES"/>
+        </w:rPr>
+        <w:t>{</w:t>
+      </w:r>
+      <w:r>
+        <w:rPr>
+          <w:rFonts w:ascii="Arial" w:hAnsi="Arial" w:cs="Arial"/>
+          <w:b/>
+          <w:sz w:val="20"/>
+          <w:szCs w:val="20"/>
+          <w:lang w:val="es-ES"/>
+        </w:rPr>
+        <w:t>xDia</w:t>
+      </w:r>
+      <w:r>
+        <w:rPr>
+          <w:rFonts w:ascii="Arial" w:hAnsi="Arial" w:cs="Arial"/>
+          <w:b/>
+          <w:sz w:val="20"/>
+          <w:szCs w:val="20"/>
+          <w:lang w:val="es-ES"/>
+        </w:rPr>
+        <w:t>}</w:t>
+      </w:r>
+      <w:r>
+        <w:rPr>
+          <w:rFonts w:ascii="Arial" w:hAnsi="Arial" w:cs="Arial"/>
+          <w:b/>
+          <w:sz w:val="20"/>
+          <w:szCs w:val="20"/>
+          <w:lang w:val="es-ES"/>
+        </w:rPr>
+        <w:t xml:space="preserve"> </w:t>
+      </w:r>
+      <w:r>
+        <w:rPr>
+          <w:rFonts w:ascii="Arial" w:hAnsi="Arial" w:cs="Arial"/>
+          <w:b/>
+          <w:sz w:val="20"/>
+          <w:szCs w:val="20"/>
+          <w:lang w:val="es-ES"/>
+        </w:rPr>
+        <w:t xml:space="preserve">de </w:t>
+      </w:r>
+      <w:r>
+        <w:rPr>
+          <w:rFonts w:ascii="Arial" w:hAnsi="Arial" w:cs="Arial"/>
+          <w:b/>
+          <w:sz w:val="20"/>
+          <w:szCs w:val="20"/>
+          <w:lang w:val="es-ES"/>
+        </w:rPr>
+        <w:t>{</w:t>
+      </w:r>
+      <w:r>
+        <w:rPr>
+          <w:rFonts w:ascii="Arial" w:hAnsi="Arial" w:cs="Arial"/>
+          <w:b/>
+          <w:sz w:val="20"/>
+          <w:szCs w:val="20"/>
+          <w:lang w:val="es-ES"/>
+        </w:rPr>
+        <w:t>xMes</w:t>
+      </w:r>
+      <w:r>
+        <w:rPr>
+          <w:rFonts w:ascii="Arial" w:hAnsi="Arial" w:cs="Arial"/>
+          <w:b/>
+          <w:sz w:val="20"/>
+          <w:szCs w:val="20"/>
+          <w:lang w:val="es-ES"/>
+        </w:rPr>
+        <w:t>}</w:t>
+      </w:r>
+      <w:r>
+        <w:rPr>
+          <w:rFonts w:ascii="Arial" w:hAnsi="Arial" w:cs="Arial"/>
+          <w:b/>
+          <w:sz w:val="20"/>
+          <w:szCs w:val="20"/>
+          <w:lang w:val="es-ES"/>
+        </w:rPr>
+        <w:t xml:space="preserve"> </w:t>
+      </w:r>
+      <w:r>
+        <w:rPr>
+          <w:rFonts w:ascii="Arial" w:hAnsi="Arial" w:cs="Arial"/>
+          <w:b/>
+          <w:sz w:val="20"/>
+          <w:szCs w:val="20"/>
+          <w:lang w:val="es-ES"/>
+        </w:rPr>
+        <w:t>del</w:t>
+      </w:r>
+      <w:r>
+        <w:rPr>
+          <w:rFonts w:ascii="Arial" w:hAnsi="Arial" w:cs="Arial"/>
+          <w:b/>
+          <w:sz w:val="20"/>
+          <w:szCs w:val="20"/>
+          <w:lang w:val="es-ES"/>
+        </w:rPr>
+        <w:t xml:space="preserve"> </w:t>
+      </w:r>
+      <w:r>
+        <w:rPr>
+          <w:rFonts w:ascii="Arial" w:hAnsi="Arial" w:cs="Arial"/>
+          <w:b/>
+          <w:sz w:val="20"/>
+          <w:szCs w:val="20"/>
+          <w:lang w:val="es-ES"/>
+        </w:rPr>
+        <w:t>{</w:t>
+      </w:r>
+      <w:r>
+        <w:rPr>
+          <w:rFonts w:ascii="Arial" w:hAnsi="Arial" w:cs="Arial"/>
+          <w:b/>
+          <w:sz w:val="20"/>
+          <w:szCs w:val="20"/>
+          <w:lang w:val="es-ES"/>
+        </w:rPr>
+        <w:t>xAnio</w:t>
+      </w:r>
+      <w:r>
+        <w:rPr>
+          <w:rFonts w:ascii="Arial" w:hAnsi="Arial" w:cs="Arial"/>
+          <w:b/>
+          <w:sz w:val="20"/>
+          <w:szCs w:val="20"/>
+          <w:lang w:val="es-ES"/>
+        </w:rPr>
+        <w:t>}</w:t>
+      </w:r>
+      <w:r>
+        <w:rPr>
+          <w:rFonts w:ascii="Arial" w:hAnsi="Arial" w:cs="Arial"/>
+          <w:b/>
+          <w:sz w:val="20"/>
+          <w:szCs w:val="20"/>
+          <w:lang w:val="es-ES"/>
+        </w:rPr>
+        <w:t>.</w:t>
+      </w:r>
+    </w:p>
+    <w:p>
+      <w:pPr>
         <w:rPr>
           <w:rFonts w:ascii="Arial" w:hAnsi="Arial" w:cs="Arial"/>
           <w:b/>
@@ -410,9 +673,10 @@
           <w:szCs w:val="20"/>
           <w:lang w:val="es-MX"/>
         </w:rPr>
-        <w:t>SE SOLICITA INVESTIGACIÓN</w:t>
-      </w:r>
-      <w:r>
+      </w:pPr>
+    </w:p>
+    <w:p>
+      <w:pPr>
         <w:rPr>
           <w:rFonts w:ascii="Arial" w:hAnsi="Arial" w:cs="Arial"/>
           <w:b/>
@@ -420,457 +684,147 @@
           <w:szCs w:val="20"/>
           <w:lang w:val="es-MX"/>
         </w:rPr>
-        <w:t>.</w:t>
-      </w:r>
-    </w:p>
-    <w:p>
-      <w:pPr>
-        <w:jc w:val="right"/>
-        <w:rPr>
-          <w:rFonts w:ascii="Arial" w:hAnsi="Arial" w:cs="Arial"/>
-          <w:b/>
-          <w:sz w:val="20"/>
-          <w:szCs w:val="20"/>
-          <w:lang w:val="es-ES"/>
-        </w:rPr>
-      </w:pPr>
-    </w:p>
-    <w:p>
-      <w:pPr>
-        <w:jc w:val="right"/>
-        <w:rPr>
-          <w:rFonts w:ascii="Arial" w:hAnsi="Arial" w:cs="Arial"/>
-          <w:b/>
-          <w:sz w:val="20"/>
-          <w:szCs w:val="20"/>
-          <w:lang w:val="es-ES"/>
-        </w:rPr>
-      </w:pPr>
-    </w:p>
-    <w:p>
-      <w:pPr>
-        <w:jc w:val="right"/>
-        <w:rPr>
-          <w:rFonts w:ascii="Arial" w:hAnsi="Arial" w:cs="Arial"/>
-          <w:b/>
-          <w:sz w:val="20"/>
-          <w:szCs w:val="20"/>
-          <w:lang w:val="es-ES"/>
-        </w:rPr>
-      </w:pPr>
-      <w:r>
-        <w:rPr>
-          <w:rFonts w:ascii="Arial" w:hAnsi="Arial" w:cs="Arial"/>
-          <w:b/>
+      </w:pPr>
+    </w:p>
+    <w:p>
+      <w:pPr>
+        <w:rPr>
+          <w:rFonts w:ascii="Arial" w:hAnsi="Arial" w:cs="Arial"/>
+          <w:b/>
+          <w:sz w:val="20"/>
+          <w:szCs w:val="20"/>
+          <w:lang w:val="es-MX"/>
+        </w:rPr>
+      </w:pPr>
+    </w:p>
+    <w:p>
+      <w:pPr>
+        <w:jc w:val="both"/>
+        <w:rPr>
+          <w:rFonts w:ascii="Arial" w:hAnsi="Arial" w:cs="Arial"/>
+          <w:b/>
+          <w:sz w:val="20"/>
+          <w:szCs w:val="20"/>
+          <w:lang w:val="es-ES"/>
+        </w:rPr>
+      </w:pPr>
+      <w:r>
+        <w:rPr>
+          <w:rFonts w:ascii="Arial" w:hAnsi="Arial" w:cs="Arial"/>
+          <w:b/>
+          <w:sz w:val="20"/>
+          <w:szCs w:val="20"/>
+          <w:lang w:val="es-ES"/>
+        </w:rPr>
+        <w:t>COORDINADOR GENERAL DE LA POLICÍA DE INVESTIGACIÓN</w:t>
+      </w:r>
+    </w:p>
+    <w:p>
+      <w:pPr>
+        <w:jc w:val="both"/>
+        <w:rPr>
+          <w:rFonts w:ascii="Arial" w:hAnsi="Arial" w:cs="Arial"/>
+          <w:b/>
+          <w:sz w:val="20"/>
+          <w:szCs w:val="20"/>
+          <w:lang w:val="es-ES"/>
+        </w:rPr>
+      </w:pPr>
+      <w:r>
+        <w:rPr>
+          <w:rFonts w:ascii="Arial" w:hAnsi="Arial" w:cs="Arial"/>
+          <w:b/>
+          <w:sz w:val="20"/>
+          <w:szCs w:val="20"/>
+          <w:lang w:val="es-ES"/>
+        </w:rPr>
+        <w:t>DE LA FISCALIA GENERAL DE JUSTICIA DEL ESTADO DE MÉXICO</w:t>
+      </w:r>
+    </w:p>
+    <w:p>
+      <w:pPr>
+        <w:jc w:val="both"/>
+        <w:rPr>
+          <w:rFonts w:ascii="Arial" w:hAnsi="Arial" w:cs="Arial"/>
+          <w:b/>
+          <w:sz w:val="20"/>
+          <w:szCs w:val="20"/>
+          <w:lang w:val="es-ES"/>
+        </w:rPr>
+      </w:pPr>
+      <w:r>
+        <w:rPr>
+          <w:rFonts w:ascii="Arial" w:hAnsi="Arial" w:cs="Arial"/>
+          <w:b/>
+          <w:sz w:val="20"/>
+          <w:szCs w:val="20"/>
+          <w:lang w:val="es-ES"/>
+        </w:rPr>
+        <w:t>P R E S E N T E:</w:t>
+      </w:r>
+    </w:p>
+    <w:p>
+      <w:pPr>
+        <w:jc w:val="both"/>
+        <w:rPr>
+          <w:rFonts w:ascii="Arial" w:hAnsi="Arial" w:cs="Arial"/>
+          <w:b/>
+          <w:sz w:val="20"/>
+          <w:szCs w:val="20"/>
+          <w:lang w:val="es-ES"/>
+        </w:rPr>
+      </w:pPr>
+    </w:p>
+    <w:p>
+      <w:pPr>
+        <w:jc w:val="both"/>
+        <w:rPr>
+          <w:rFonts w:ascii="Arial" w:hAnsi="Arial" w:cs="Arial"/>
+          <w:sz w:val="20"/>
+          <w:szCs w:val="20"/>
+          <w:lang w:val="es-ES"/>
+        </w:rPr>
+      </w:pPr>
+      <w:r>
+        <w:rPr>
+          <w:rFonts w:ascii="Arial" w:hAnsi="Arial" w:cs="Arial"/>
+          <w:sz w:val="20"/>
+          <w:szCs w:val="20"/>
+          <w:lang w:val="es-ES"/>
+        </w:rPr>
+        <w:t>En cumplimiento a mi acuerdo dictado con esta fecha, dentro de la carpeta de investigación citada al rubro, con fundamento en lo establecido por el artículo 21 de la Constitución Política de los Estados Unidos Mexicanos; 127, 131, 132, 212, 214, 251 del Código Nacional de Procedimientos Penales; artículos 1, 3, 4, 5, 6, 10 fracción I, 34 apartado D fracción I, III y IV, de la Ley de la Fiscalía General de Justicia del Estado de México; solicito a Usted, ordene a quien corresponda realice las siguientes actuaciones de investigación:</w:t>
+      </w:r>
+    </w:p>
+    <w:p>
+      <w:pPr>
+        <w:jc w:val="both"/>
+        <w:rPr>
+          <w:rFonts w:ascii="Arial" w:hAnsi="Arial" w:cs="Arial"/>
+          <w:sz w:val="20"/>
+          <w:szCs w:val="20"/>
+          <w:lang w:val="es-ES"/>
+        </w:rPr>
+      </w:pPr>
+    </w:p>
+    <w:p>
+      <w:pPr>
+        <w:jc w:val="both"/>
+        <w:rPr>
+          <w:rFonts w:ascii="Arial" w:hAnsi="Arial" w:cs="Arial"/>
+          <w:sz w:val="20"/>
+          <w:szCs w:val="20"/>
+          <w:lang w:val="es-ES"/>
+        </w:rPr>
+      </w:pPr>
+      <w:r>
+        <w:rPr>
+          <w:rFonts w:ascii="Arial" w:hAnsi="Arial" w:cs="Arial"/>
           <w:sz w:val="20"/>
           <w:szCs w:val="20"/>
           <w:lang w:val="es-ES"/>
         </w:rPr>
         <w:t>{</w:t>
       </w:r>
-      <w:proofErr w:type="spellStart"/>
-      <w:r>
-        <w:rPr>
-          <w:rFonts w:ascii="Arial" w:hAnsi="Arial" w:cs="Arial"/>
-          <w:b/>
-          <w:sz w:val="20"/>
-          <w:szCs w:val="20"/>
-          <w:lang w:val="es-ES"/>
-        </w:rPr>
-        <w:t>xPoblacion</w:t>
-      </w:r>
-      <w:proofErr w:type="spellEnd"/>
-      <w:r>
-        <w:rPr>
-          <w:rFonts w:ascii="Arial" w:hAnsi="Arial" w:cs="Arial"/>
-          <w:b/>
-          <w:sz w:val="20"/>
-          <w:szCs w:val="20"/>
-          <w:lang w:val="es-ES"/>
-        </w:rPr>
-        <w:t>}</w:t>
-      </w:r>
-      <w:r>
-        <w:rPr>
-          <w:rFonts w:ascii="Arial" w:hAnsi="Arial" w:cs="Arial"/>
-          <w:b/>
-          <w:sz w:val="20"/>
-          <w:szCs w:val="20"/>
-          <w:lang w:val="es-ES"/>
-        </w:rPr>
-        <w:t xml:space="preserve">, </w:t>
-      </w:r>
-      <w:r>
-        <w:rPr>
-          <w:rFonts w:ascii="Arial" w:hAnsi="Arial" w:cs="Arial"/>
-          <w:b/>
-          <w:sz w:val="20"/>
-          <w:szCs w:val="20"/>
-          <w:lang w:val="es-ES"/>
-        </w:rPr>
-        <w:t>{</w:t>
-      </w:r>
-      <w:proofErr w:type="spellStart"/>
-      <w:r>
-        <w:rPr>
-          <w:rFonts w:ascii="Arial" w:hAnsi="Arial" w:cs="Arial"/>
-          <w:b/>
-          <w:sz w:val="20"/>
-          <w:szCs w:val="20"/>
-          <w:lang w:val="es-ES"/>
-        </w:rPr>
-        <w:t>xEstado</w:t>
-      </w:r>
-      <w:proofErr w:type="spellEnd"/>
-      <w:r>
-        <w:rPr>
-          <w:rFonts w:ascii="Arial" w:hAnsi="Arial" w:cs="Arial"/>
-          <w:b/>
-          <w:sz w:val="20"/>
-          <w:szCs w:val="20"/>
-          <w:lang w:val="es-ES"/>
-        </w:rPr>
-        <w:t>}</w:t>
-      </w:r>
-      <w:r>
-        <w:rPr>
-          <w:rFonts w:ascii="Arial" w:hAnsi="Arial" w:cs="Arial"/>
-          <w:b/>
-          <w:sz w:val="20"/>
-          <w:szCs w:val="20"/>
-          <w:lang w:val="es-ES"/>
-        </w:rPr>
-        <w:t xml:space="preserve"> a </w:t>
-      </w:r>
-      <w:r>
-        <w:rPr>
-          <w:rFonts w:ascii="Arial" w:hAnsi="Arial" w:cs="Arial"/>
-          <w:b/>
-          <w:sz w:val="20"/>
-          <w:szCs w:val="20"/>
-          <w:lang w:val="es-ES"/>
-        </w:rPr>
-        <w:t>{</w:t>
-      </w:r>
-      <w:proofErr w:type="spellStart"/>
-      <w:r>
-        <w:rPr>
-          <w:rFonts w:ascii="Arial" w:hAnsi="Arial" w:cs="Arial"/>
-          <w:b/>
-          <w:sz w:val="20"/>
-          <w:szCs w:val="20"/>
-          <w:lang w:val="es-ES"/>
-        </w:rPr>
-        <w:t>xDia</w:t>
-      </w:r>
-      <w:proofErr w:type="spellEnd"/>
-      <w:r>
-        <w:rPr>
-          <w:rFonts w:ascii="Arial" w:hAnsi="Arial" w:cs="Arial"/>
-          <w:b/>
-          <w:sz w:val="20"/>
-          <w:szCs w:val="20"/>
-          <w:lang w:val="es-ES"/>
-        </w:rPr>
-        <w:t>}</w:t>
-      </w:r>
-      <w:r>
-        <w:rPr>
-          <w:rFonts w:ascii="Arial" w:hAnsi="Arial" w:cs="Arial"/>
-          <w:b/>
-          <w:sz w:val="20"/>
-          <w:szCs w:val="20"/>
-          <w:lang w:val="es-ES"/>
-        </w:rPr>
-        <w:t xml:space="preserve"> </w:t>
-      </w:r>
-      <w:r>
-        <w:rPr>
-          <w:rFonts w:ascii="Arial" w:hAnsi="Arial" w:cs="Arial"/>
-          <w:b/>
-          <w:sz w:val="20"/>
-          <w:szCs w:val="20"/>
-          <w:lang w:val="es-ES"/>
-        </w:rPr>
-        <w:t xml:space="preserve">de </w:t>
-      </w:r>
-      <w:r>
-        <w:rPr>
-          <w:rFonts w:ascii="Arial" w:hAnsi="Arial" w:cs="Arial"/>
-          <w:b/>
-          <w:sz w:val="20"/>
-          <w:szCs w:val="20"/>
-          <w:lang w:val="es-ES"/>
-        </w:rPr>
-        <w:t>{</w:t>
-      </w:r>
-      <w:proofErr w:type="spellStart"/>
-      <w:r>
-        <w:rPr>
-          <w:rFonts w:ascii="Arial" w:hAnsi="Arial" w:cs="Arial"/>
-          <w:b/>
-          <w:sz w:val="20"/>
-          <w:szCs w:val="20"/>
-          <w:lang w:val="es-ES"/>
-        </w:rPr>
-        <w:t>xMes</w:t>
-      </w:r>
-      <w:proofErr w:type="spellEnd"/>
-      <w:r>
-        <w:rPr>
-          <w:rFonts w:ascii="Arial" w:hAnsi="Arial" w:cs="Arial"/>
-          <w:b/>
-          <w:sz w:val="20"/>
-          <w:szCs w:val="20"/>
-          <w:lang w:val="es-ES"/>
-        </w:rPr>
-        <w:t>}</w:t>
-      </w:r>
-      <w:r>
-        <w:rPr>
-          <w:rFonts w:ascii="Arial" w:hAnsi="Arial" w:cs="Arial"/>
-          <w:b/>
-          <w:sz w:val="20"/>
-          <w:szCs w:val="20"/>
-          <w:lang w:val="es-ES"/>
-        </w:rPr>
-        <w:t xml:space="preserve"> </w:t>
-      </w:r>
-      <w:r>
-        <w:rPr>
-          <w:rFonts w:ascii="Arial" w:hAnsi="Arial" w:cs="Arial"/>
-          <w:b/>
-          <w:sz w:val="20"/>
-          <w:szCs w:val="20"/>
-          <w:lang w:val="es-ES"/>
-        </w:rPr>
-        <w:t>del</w:t>
-      </w:r>
-      <w:r>
-        <w:rPr>
-          <w:rFonts w:ascii="Arial" w:hAnsi="Arial" w:cs="Arial"/>
-          <w:b/>
-          <w:sz w:val="20"/>
-          <w:szCs w:val="20"/>
-          <w:lang w:val="es-ES"/>
-        </w:rPr>
-        <w:t xml:space="preserve"> </w:t>
-      </w:r>
-      <w:r>
-        <w:rPr>
-          <w:rFonts w:ascii="Arial" w:hAnsi="Arial" w:cs="Arial"/>
-          <w:b/>
-          <w:sz w:val="20"/>
-          <w:szCs w:val="20"/>
-          <w:lang w:val="es-ES"/>
-        </w:rPr>
-        <w:t>{</w:t>
-      </w:r>
-      <w:proofErr w:type="spellStart"/>
-      <w:r>
-        <w:rPr>
-          <w:rFonts w:ascii="Arial" w:hAnsi="Arial" w:cs="Arial"/>
-          <w:b/>
-          <w:sz w:val="20"/>
-          <w:szCs w:val="20"/>
-          <w:lang w:val="es-ES"/>
-        </w:rPr>
-        <w:t>xAnio</w:t>
-      </w:r>
-      <w:proofErr w:type="spellEnd"/>
-      <w:r>
-        <w:rPr>
-          <w:rFonts w:ascii="Arial" w:hAnsi="Arial" w:cs="Arial"/>
-          <w:b/>
-          <w:sz w:val="20"/>
-          <w:szCs w:val="20"/>
-          <w:lang w:val="es-ES"/>
-        </w:rPr>
-        <w:t>}</w:t>
-      </w:r>
-      <w:r>
-        <w:rPr>
-          <w:rFonts w:ascii="Arial" w:hAnsi="Arial" w:cs="Arial"/>
-          <w:b/>
-          <w:sz w:val="20"/>
-          <w:szCs w:val="20"/>
-          <w:lang w:val="es-ES"/>
-        </w:rPr>
-        <w:t>.</w:t>
-      </w:r>
-    </w:p>
-    <w:p>
-      <w:pPr>
-        <w:rPr>
-          <w:rFonts w:ascii="Arial" w:hAnsi="Arial" w:cs="Arial"/>
-          <w:b/>
-          <w:sz w:val="20"/>
-          <w:szCs w:val="20"/>
-          <w:lang w:val="es-MX"/>
-        </w:rPr>
-      </w:pPr>
-    </w:p>
-    <w:p>
-      <w:pPr>
-        <w:rPr>
-          <w:rFonts w:ascii="Arial" w:hAnsi="Arial" w:cs="Arial"/>
-          <w:b/>
-          <w:sz w:val="20"/>
-          <w:szCs w:val="20"/>
-          <w:lang w:val="es-MX"/>
-        </w:rPr>
-      </w:pPr>
-    </w:p>
-    <w:p>
-      <w:pPr>
-        <w:rPr>
-          <w:rFonts w:ascii="Arial" w:hAnsi="Arial" w:cs="Arial"/>
-          <w:b/>
-          <w:sz w:val="20"/>
-          <w:szCs w:val="20"/>
-          <w:lang w:val="es-MX"/>
-        </w:rPr>
-      </w:pPr>
-    </w:p>
-    <w:p>
-      <w:pPr>
-        <w:jc w:val="both"/>
-        <w:rPr>
-          <w:rFonts w:ascii="Arial" w:hAnsi="Arial" w:cs="Arial"/>
-          <w:b/>
-          <w:sz w:val="20"/>
-          <w:szCs w:val="20"/>
-          <w:lang w:val="es-ES"/>
-        </w:rPr>
-      </w:pPr>
-      <w:r>
-        <w:rPr>
-          <w:rFonts w:ascii="Arial" w:hAnsi="Arial" w:cs="Arial"/>
-          <w:b/>
-          <w:sz w:val="20"/>
-          <w:szCs w:val="20"/>
-          <w:lang w:val="es-ES"/>
-        </w:rPr>
-        <w:t>COORDINADOR GENERAL DE LA POLICÍA DE INVESTIGACIÓN</w:t>
-      </w:r>
-    </w:p>
-    <w:p>
-      <w:pPr>
-        <w:jc w:val="both"/>
-        <w:rPr>
-          <w:rFonts w:ascii="Arial" w:hAnsi="Arial" w:cs="Arial"/>
-          <w:b/>
-          <w:sz w:val="20"/>
-          <w:szCs w:val="20"/>
-          <w:lang w:val="es-ES"/>
-        </w:rPr>
-      </w:pPr>
-      <w:r>
-        <w:rPr>
-          <w:rFonts w:ascii="Arial" w:hAnsi="Arial" w:cs="Arial"/>
-          <w:b/>
-          <w:sz w:val="20"/>
-          <w:szCs w:val="20"/>
-          <w:lang w:val="es-ES"/>
-        </w:rPr>
-        <w:t>DE LA FISCALIA GENERAL D</w:t>
-      </w:r>
-      <w:r>
-        <w:rPr>
-          <w:rFonts w:ascii="Arial" w:hAnsi="Arial" w:cs="Arial"/>
-          <w:b/>
-          <w:sz w:val="20"/>
-          <w:szCs w:val="20"/>
-          <w:lang w:val="es-ES"/>
-        </w:rPr>
-        <w:t>E JUSTICIA DEL ESTADO DE MÉXICO</w:t>
-      </w:r>
-    </w:p>
-    <w:p>
-      <w:pPr>
-        <w:jc w:val="both"/>
-        <w:rPr>
-          <w:rFonts w:ascii="Arial" w:hAnsi="Arial" w:cs="Arial"/>
-          <w:b/>
-          <w:sz w:val="20"/>
-          <w:szCs w:val="20"/>
-          <w:lang w:val="es-ES"/>
-        </w:rPr>
-      </w:pPr>
-      <w:r>
-        <w:rPr>
-          <w:rFonts w:ascii="Arial" w:hAnsi="Arial" w:cs="Arial"/>
-          <w:b/>
-          <w:sz w:val="20"/>
-          <w:szCs w:val="20"/>
-          <w:lang w:val="es-ES"/>
-        </w:rPr>
-        <w:t>P R E S E N T E:</w:t>
-      </w:r>
-    </w:p>
-    <w:p>
-      <w:pPr>
-        <w:jc w:val="both"/>
-        <w:rPr>
-          <w:rFonts w:ascii="Arial" w:hAnsi="Arial" w:cs="Arial"/>
-          <w:b/>
-          <w:sz w:val="20"/>
-          <w:szCs w:val="20"/>
-          <w:lang w:val="es-ES"/>
-        </w:rPr>
-      </w:pPr>
-    </w:p>
-    <w:p>
-      <w:pPr>
-        <w:jc w:val="both"/>
-        <w:rPr>
-          <w:rFonts w:ascii="Arial" w:hAnsi="Arial" w:cs="Arial"/>
-          <w:sz w:val="20"/>
-          <w:szCs w:val="20"/>
-          <w:lang w:val="es-ES"/>
-        </w:rPr>
-      </w:pPr>
-      <w:r>
-        <w:rPr>
-          <w:rFonts w:ascii="Arial" w:hAnsi="Arial" w:cs="Arial"/>
-          <w:sz w:val="20"/>
-          <w:szCs w:val="20"/>
-          <w:lang w:val="es-ES"/>
-        </w:rPr>
-        <w:t>En cumplimiento a mi acuerdo dictado con esta fecha, dentro de la carpeta de investigación citada al rubro, con fundamento en lo establecido por el artículo 21 de la Constitución Política de los Estados Unidos Mexicanos; 127, 131, 132, 212, 214, 251 del Código Nacional de Procedimientos Penales; artículos 1, 3, 4, 5, 6, 10 fracción I, 34 apartado D fracción I, III y IV, de la Ley de la Fiscalía General de Justicia del Estado de México; solicito a Usted, ordene a quien corresponda realice las siguientes actuaciones de investigación:</w:t>
-      </w:r>
-    </w:p>
-    <w:p>
-      <w:pPr>
-        <w:jc w:val="both"/>
-        <w:rPr>
-          <w:rFonts w:ascii="Arial" w:hAnsi="Arial" w:cs="Arial"/>
-          <w:sz w:val="20"/>
-          <w:szCs w:val="20"/>
-          <w:lang w:val="es-ES"/>
-        </w:rPr>
-      </w:pPr>
-    </w:p>
-    <w:p>
-      <w:pPr>
-        <w:jc w:val="both"/>
-        <w:rPr>
-          <w:rFonts w:ascii="Arial" w:hAnsi="Arial" w:cs="Arial"/>
-          <w:sz w:val="20"/>
-          <w:szCs w:val="20"/>
-          <w:lang w:val="es-ES"/>
-        </w:rPr>
-      </w:pPr>
-      <w:r>
-        <w:rPr>
-          <w:rFonts w:ascii="Arial" w:hAnsi="Arial" w:cs="Arial"/>
-          <w:sz w:val="20"/>
-          <w:szCs w:val="20"/>
-          <w:lang w:val="es-ES"/>
-        </w:rPr>
-        <w:t>{</w:t>
-      </w:r>
-      <w:proofErr w:type="spellStart"/>
       <w:r>
         <w:rPr>
           <w:rFonts w:ascii="Arial" w:hAnsi="Arial" w:cs="Arial"/>
@@ -880,7 +834,6 @@
         </w:rPr>
         <w:t>xActuacionesSolicitadas</w:t>
       </w:r>
-      <w:proofErr w:type="spellEnd"/>
       <w:r>
         <w:rPr>
           <w:rFonts w:ascii="Arial" w:hAnsi="Arial" w:cs="Arial"/>
@@ -909,6 +862,7 @@
         <w:spacing w:after="0" w:line="240" w:lineRule="auto"/>
         <w:jc w:val="both"/>
         <w:rPr>
+          <w:rFonts w:ascii="Arial" w:hAnsi="Arial" w:cs="Arial"/>
           <w:sz w:val="20"/>
           <w:szCs w:val="20"/>
         </w:rPr>
@@ -916,44 +870,22 @@
       <w:r>
         <w:rPr>
           <w:rStyle w:val="Ninguno"/>
-          <w:rFonts w:ascii="Arial" w:hAnsi="Arial"/>
-          <w:sz w:val="20"/>
-          <w:szCs w:val="20"/>
-          <w:lang w:val="es-ES"/>
-        </w:rPr>
-        <w:t xml:space="preserve">Asimismo, en caso de no dar cumplimiento a la solicitud formulada, se le aplicará una medida de apremio, de conformidad con lo dispuesto por el artículo 104 del Código Nacional de Procedimientos Penales y 34 apartado A fracción XVI de la Ley de la Fiscalía General de Justicia del Estado de </w:t>
-      </w:r>
-      <w:proofErr w:type="spellStart"/>
+          <w:rFonts w:ascii="Arial" w:hAnsi="Arial" w:cs="Arial"/>
+          <w:sz w:val="20"/>
+          <w:szCs w:val="20"/>
+          <w:lang w:val="es-ES"/>
+        </w:rPr>
+        <w:t>Asimismo, en caso de no dar cumplimiento a la solicitud formulada, se le aplicará una medida de apremio, de conformidad con lo dispuesto por el artículo 104 del Código Nacional de Procedimientos Penales y 34 apartado A fracción XVI de la Ley de la Fiscalía General de Justicia del Estado de Mé</w:t>
+      </w:r>
       <w:r>
         <w:rPr>
           <w:rStyle w:val="Ninguno"/>
-          <w:rFonts w:ascii="Arial" w:hAnsi="Arial"/>
-          <w:sz w:val="20"/>
-          <w:szCs w:val="20"/>
-          <w:lang w:val="es-ES"/>
-        </w:rPr>
-        <w:t>Mé</w:t>
-      </w:r>
-      <w:r>
-        <w:rPr>
-          <w:rStyle w:val="Ninguno"/>
-          <w:rFonts w:ascii="Arial" w:hAnsi="Arial"/>
+          <w:rFonts w:ascii="Arial" w:hAnsi="Arial" w:cs="Arial"/>
           <w:sz w:val="20"/>
           <w:szCs w:val="20"/>
           <w:lang w:val="pt-PT"/>
         </w:rPr>
-        <w:t>xico</w:t>
-      </w:r>
-      <w:proofErr w:type="spellEnd"/>
-      <w:r>
-        <w:rPr>
-          <w:rStyle w:val="Ninguno"/>
-          <w:rFonts w:ascii="Arial" w:hAnsi="Arial"/>
-          <w:sz w:val="20"/>
-          <w:szCs w:val="20"/>
-          <w:lang w:val="pt-PT"/>
-        </w:rPr>
-        <w:t>.</w:t>
+        <w:t>xico.</w:t>
       </w:r>
     </w:p>
     <w:p>
@@ -1000,7 +932,7 @@
     </w:p>
     <w:tbl>
       <w:tblPr>
-        <w:tblStyle w:val="TableGrid"/>
+        <w:tblStyle w:val="Tablaconcuadrcula"/>
         <w:tblW w:w="0" w:type="auto"/>
         <w:jc w:val="center"/>
         <w:tblLook w:val="04A0" w:firstRow="1" w:lastRow="0" w:firstColumn="1" w:lastColumn="0" w:noHBand="0" w:noVBand="1"/>
@@ -1113,7 +1045,6 @@
               </w:rPr>
               <w:t>{</w:t>
             </w:r>
-            <w:proofErr w:type="spellStart"/>
             <w:r>
               <w:rPr>
                 <w:rFonts w:ascii="Arial" w:hAnsi="Arial" w:cs="Arial"/>
@@ -1124,7 +1055,6 @@
               </w:rPr>
               <w:t>xNombreEmisorFirma</w:t>
             </w:r>
-            <w:proofErr w:type="spellEnd"/>
             <w:r>
               <w:rPr>
                 <w:rFonts w:ascii="Arial" w:hAnsi="Arial" w:cs="Arial"/>
@@ -1157,7 +1087,6 @@
               </w:rPr>
               <w:t>{</w:t>
             </w:r>
-            <w:proofErr w:type="spellStart"/>
             <w:r>
               <w:rPr>
                 <w:rFonts w:ascii="Arial" w:hAnsi="Arial" w:cs="Arial"/>
@@ -1168,7 +1097,6 @@
               </w:rPr>
               <w:t>xCargoEmisorFirma</w:t>
             </w:r>
-            <w:proofErr w:type="spellEnd"/>
             <w:r>
               <w:rPr>
                 <w:rFonts w:ascii="Arial" w:hAnsi="Arial" w:cs="Arial"/>
@@ -1199,17 +1127,7 @@
                 <w:szCs w:val="20"/>
                 <w:lang w:val="es-ES"/>
               </w:rPr>
-              <w:t>ADSCRITO A</w:t>
-            </w:r>
-            <w:r>
-              <w:rPr>
-                <w:rFonts w:ascii="Arial" w:hAnsi="Arial" w:cs="Arial"/>
-                <w:b/>
-                <w:sz w:val="20"/>
-                <w:szCs w:val="20"/>
-                <w:lang w:val="es-ES"/>
-              </w:rPr>
-              <w:t xml:space="preserve"> </w:t>
+              <w:t xml:space="preserve">ADSCRITO A </w:t>
             </w:r>
             <w:r>
               <w:rPr>
@@ -1221,7 +1139,6 @@
               </w:rPr>
               <w:t>{</w:t>
             </w:r>
-            <w:proofErr w:type="spellStart"/>
             <w:r>
               <w:rPr>
                 <w:rFonts w:ascii="Arial" w:hAnsi="Arial" w:cs="Arial"/>
@@ -1232,7 +1149,6 @@
               </w:rPr>
               <w:t>xAdscripcionEmisorFirma</w:t>
             </w:r>
-            <w:proofErr w:type="spellEnd"/>
             <w:r>
               <w:rPr>
                 <w:rFonts w:ascii="Arial" w:hAnsi="Arial" w:cs="Arial"/>
@@ -1265,10 +1181,14 @@
           <w:tab w:val="left" w:pos="7751"/>
         </w:tabs>
         <w:rPr>
-          <w:lang w:val="es-ES"/>
-        </w:rPr>
-      </w:pPr>
-    </w:p>
+          <w:rFonts w:ascii="Arial" w:hAnsi="Arial" w:cs="Arial"/>
+          <w:sz w:val="20"/>
+          <w:szCs w:val="20"/>
+          <w:lang w:val="es-ES"/>
+        </w:rPr>
+      </w:pPr>
+    </w:p>
+    <w:bookmarkEnd w:id="0"/>
     <w:sectPr>
       <w:headerReference w:type="default" r:id="rId7"/>
       <w:footerReference w:type="default" r:id="rId8"/>
@@ -1304,7 +1224,7 @@
 <w:ftr xmlns:wpc="http://schemas.microsoft.com/office/word/2010/wordprocessingCanvas" xmlns:mo="http://schemas.microsoft.com/office/mac/office/2008/main" xmlns:mc="http://schemas.openxmlformats.org/markup-compatibility/2006" xmlns:mv="urn:schemas-microsoft-com:mac:vml" xmlns:o="urn:schemas-microsoft-com:office:office" xmlns:r="http://schemas.openxmlformats.org/officeDocument/2006/relationships" xmlns:m="http://schemas.openxmlformats.org/officeDocument/2006/math" xmlns:v="urn:schemas-microsoft-com:vml" xmlns:wp14="http://schemas.microsoft.com/office/word/2010/wordprocessingDrawing" xmlns:wp="http://schemas.openxmlformats.org/drawingml/2006/wordprocessingDrawing" xmlns:w10="urn:schemas-microsoft-com:office:word" xmlns:w="http://schemas.openxmlformats.org/wordprocessingml/2006/main" xmlns:w14="http://schemas.microsoft.com/office/word/2010/wordml" xmlns:w15="http://schemas.microsoft.com/office/word/2012/wordml" xmlns:wpg="http://schemas.microsoft.com/office/word/2010/wordprocessingGroup" xmlns:wpi="http://schemas.microsoft.com/office/word/2010/wordprocessingInk" xmlns:wne="http://schemas.microsoft.com/office/word/2006/wordml" xmlns:wps="http://schemas.microsoft.com/office/word/2010/wordprocessingShape" mc:Ignorable="w14 w15 wp14">
   <w:p>
     <w:pPr>
-      <w:pStyle w:val="Footer"/>
+      <w:pStyle w:val="Piedepgina"/>
       <w:ind w:right="-801"/>
       <w:jc w:val="right"/>
       <w:rPr>
@@ -1319,6 +1239,7 @@
     <w:r>
       <w:rPr>
         <w:noProof/>
+        <w:lang w:val="es-ES_tradnl" w:eastAsia="es-ES_tradnl"/>
       </w:rPr>
       <w:drawing>
         <wp:anchor distT="0" distB="0" distL="114300" distR="114300" simplePos="0" relativeHeight="251662336" behindDoc="1" locked="0" layoutInCell="1" allowOverlap="1" wp14:anchorId="16AC5675" wp14:editId="6E681CCB">
@@ -1390,7 +1311,7 @@
   </w:p>
   <w:p>
     <w:pPr>
-      <w:pStyle w:val="Footer"/>
+      <w:pStyle w:val="Piedepgina"/>
       <w:ind w:right="-801"/>
       <w:jc w:val="center"/>
       <w:rPr>
@@ -1404,7 +1325,7 @@
   </w:p>
   <w:p>
     <w:pPr>
-      <w:pStyle w:val="Footer"/>
+      <w:pStyle w:val="Piedepgina"/>
       <w:rPr>
         <w:lang w:val="es-ES"/>
       </w:rPr>
@@ -1449,6 +1370,7 @@
         <w:rFonts w:ascii="Arial" w:hAnsi="Arial" w:cs="Arial"/>
         <w:b/>
         <w:noProof/>
+        <w:lang w:val="es-ES_tradnl" w:eastAsia="es-ES_tradnl"/>
       </w:rPr>
       <w:drawing>
         <wp:anchor distT="0" distB="0" distL="114300" distR="114300" simplePos="0" relativeHeight="251660288" behindDoc="0" locked="0" layoutInCell="1" allowOverlap="1" wp14:anchorId="62CFE35B" wp14:editId="21C4BA2D">
@@ -1532,6 +1454,7 @@
         <w:rFonts w:ascii="Arial" w:hAnsi="Arial" w:cs="Arial"/>
         <w:b/>
         <w:noProof/>
+        <w:lang w:val="es-ES_tradnl" w:eastAsia="es-ES_tradnl"/>
       </w:rPr>
       <w:drawing>
         <wp:anchor distT="0" distB="0" distL="114300" distR="114300" simplePos="0" relativeHeight="251658240" behindDoc="0" locked="0" layoutInCell="1" allowOverlap="1" wp14:anchorId="545912ED" wp14:editId="60A37244">
@@ -1653,7 +1576,7 @@
   </w:p>
   <w:p>
     <w:pPr>
-      <w:pStyle w:val="Header"/>
+      <w:pStyle w:val="Encabezado"/>
       <w:jc w:val="center"/>
       <w:rPr>
         <w:rFonts w:ascii="Arial" w:hAnsi="Arial" w:cs="Arial"/>
@@ -1679,7 +1602,7 @@
     </w:rPrDefault>
     <w:pPrDefault/>
   </w:docDefaults>
-  <w:latentStyles w:defLockedState="0" w:defUIPriority="99" w:defSemiHidden="0" w:defUnhideWhenUsed="0" w:defQFormat="0" w:count="380">
+  <w:latentStyles w:defLockedState="0" w:defUIPriority="99" w:defSemiHidden="0" w:defUnhideWhenUsed="0" w:defQFormat="0" w:count="382">
     <w:lsdException w:name="Normal" w:uiPriority="0" w:qFormat="1"/>
     <w:lsdException w:name="heading 1" w:uiPriority="9" w:qFormat="1"/>
     <w:lsdException w:name="heading 2" w:semiHidden="1" w:uiPriority="9" w:unhideWhenUsed="1" w:qFormat="1"/>
@@ -1785,7 +1708,6 @@
     <w:lsdException w:name="HTML Sample" w:semiHidden="1" w:unhideWhenUsed="1"/>
     <w:lsdException w:name="HTML Typewriter" w:semiHidden="1" w:unhideWhenUsed="1"/>
     <w:lsdException w:name="HTML Variable" w:semiHidden="1" w:unhideWhenUsed="1"/>
-    <w:lsdException w:name="Normal Table" w:semiHidden="1" w:unhideWhenUsed="1"/>
     <w:lsdException w:name="annotation subject" w:semiHidden="1" w:unhideWhenUsed="1"/>
     <w:lsdException w:name="No List" w:semiHidden="1" w:unhideWhenUsed="1"/>
     <w:lsdException w:name="Outline List 1" w:semiHidden="1" w:unhideWhenUsed="1"/>
@@ -1831,11 +1753,9 @@
     <w:lsdException w:name="Table Subtle 1" w:semiHidden="1" w:unhideWhenUsed="1"/>
     <w:lsdException w:name="Table Subtle 2" w:semiHidden="1" w:unhideWhenUsed="1"/>
     <w:lsdException w:name="Table Web 1" w:semiHidden="1" w:unhideWhenUsed="1"/>
-    <w:lsdException w:name="Table Web 2" w:semiHidden="1" w:unhideWhenUsed="1"/>
     <w:lsdException w:name="Table Web 3" w:semiHidden="1" w:unhideWhenUsed="1"/>
     <w:lsdException w:name="Balloon Text" w:semiHidden="1" w:unhideWhenUsed="1"/>
     <w:lsdException w:name="Table Grid" w:uiPriority="39"/>
-    <w:lsdException w:name="Table Theme" w:semiHidden="1" w:unhideWhenUsed="1"/>
     <w:lsdException w:name="Note Level 1" w:semiHidden="1" w:unhideWhenUsed="1"/>
     <w:lsdException w:name="Note Level 2" w:semiHidden="1" w:unhideWhenUsed="1"/>
     <w:lsdException w:name="Note Level 3" w:semiHidden="1" w:unhideWhenUsed="1"/>
@@ -2060,19 +1980,21 @@
     <w:lsdException w:name="List Table 5 Dark Accent 6" w:uiPriority="50"/>
     <w:lsdException w:name="List Table 6 Colorful Accent 6" w:uiPriority="51"/>
     <w:lsdException w:name="List Table 7 Colorful Accent 6" w:uiPriority="52"/>
+    <w:lsdException w:name="Mention" w:semiHidden="1" w:unhideWhenUsed="1"/>
+    <w:lsdException w:name="Smart Hyperlink" w:semiHidden="1" w:unhideWhenUsed="1"/>
   </w:latentStyles>
   <w:style w:type="paragraph" w:default="1" w:styleId="Normal">
     <w:name w:val="Normal"/>
     <w:qFormat/>
     <w:rsid w:val="00C03F46"/>
   </w:style>
-  <w:style w:type="character" w:default="1" w:styleId="DefaultParagraphFont">
+  <w:style w:type="character" w:default="1" w:styleId="Fuentedeprrafopredeter">
     <w:name w:val="Default Paragraph Font"/>
     <w:uiPriority w:val="1"/>
     <w:semiHidden/>
     <w:unhideWhenUsed/>
   </w:style>
-  <w:style w:type="table" w:default="1" w:styleId="TableNormal">
+  <w:style w:type="table" w:default="1" w:styleId="Tablanormal">
     <w:name w:val="Normal Table"/>
     <w:uiPriority w:val="99"/>
     <w:semiHidden/>
@@ -2087,16 +2009,16 @@
       </w:tblCellMar>
     </w:tblPr>
   </w:style>
-  <w:style w:type="numbering" w:default="1" w:styleId="NoList">
+  <w:style w:type="numbering" w:default="1" w:styleId="Sinlista">
     <w:name w:val="No List"/>
     <w:uiPriority w:val="99"/>
     <w:semiHidden/>
     <w:unhideWhenUsed/>
   </w:style>
-  <w:style w:type="paragraph" w:styleId="Header">
+  <w:style w:type="paragraph" w:styleId="Encabezado">
     <w:name w:val="header"/>
     <w:basedOn w:val="Normal"/>
-    <w:link w:val="HeaderChar"/>
+    <w:link w:val="EncabezadoCar"/>
     <w:uiPriority w:val="99"/>
     <w:unhideWhenUsed/>
     <w:rsid w:val="00E97FBD"/>
@@ -2107,17 +2029,17 @@
       </w:tabs>
     </w:pPr>
   </w:style>
-  <w:style w:type="character" w:customStyle="1" w:styleId="HeaderChar">
-    <w:name w:val="Header Char"/>
-    <w:basedOn w:val="DefaultParagraphFont"/>
-    <w:link w:val="Header"/>
+  <w:style w:type="character" w:customStyle="1" w:styleId="EncabezadoCar">
+    <w:name w:val="Encabezado Car"/>
+    <w:basedOn w:val="Fuentedeprrafopredeter"/>
+    <w:link w:val="Encabezado"/>
     <w:uiPriority w:val="99"/>
     <w:rsid w:val="00E97FBD"/>
   </w:style>
-  <w:style w:type="paragraph" w:styleId="Footer">
+  <w:style w:type="paragraph" w:styleId="Piedepgina">
     <w:name w:val="footer"/>
     <w:basedOn w:val="Normal"/>
-    <w:link w:val="FooterChar"/>
+    <w:link w:val="PiedepginaCar"/>
     <w:unhideWhenUsed/>
     <w:rsid w:val="00E97FBD"/>
     <w:pPr>
@@ -2127,15 +2049,15 @@
       </w:tabs>
     </w:pPr>
   </w:style>
-  <w:style w:type="character" w:customStyle="1" w:styleId="FooterChar">
-    <w:name w:val="Footer Char"/>
-    <w:basedOn w:val="DefaultParagraphFont"/>
-    <w:link w:val="Footer"/>
+  <w:style w:type="character" w:customStyle="1" w:styleId="PiedepginaCar">
+    <w:name w:val="Pie de página Car"/>
+    <w:basedOn w:val="Fuentedeprrafopredeter"/>
+    <w:link w:val="Piedepgina"/>
     <w:rsid w:val="00E97FBD"/>
   </w:style>
-  <w:style w:type="table" w:styleId="TableGrid">
+  <w:style w:type="table" w:styleId="Tablaconcuadrcula">
     <w:name w:val="Table Grid"/>
-    <w:basedOn w:val="TableNormal"/>
+    <w:basedOn w:val="Tablanormal"/>
     <w:uiPriority w:val="39"/>
     <w:rsid w:val="00A458BE"/>
     <w:tblPr>
@@ -2498,7 +2420,7 @@
 </file>
 
 <file path=customXml/itemProps1.xml><?xml version="1.0" encoding="utf-8"?>
-<ds:datastoreItem xmlns:ds="http://schemas.openxmlformats.org/officeDocument/2006/customXml" ds:itemID="{17AA2394-48EA-1B47-8C27-F913E07F9C32}">
+<ds:datastoreItem xmlns:ds="http://schemas.openxmlformats.org/officeDocument/2006/customXml" ds:itemID="{D9AACA97-A4CC-AA42-B30B-A7E7FA96A7E9}">
   <ds:schemaRefs>
     <ds:schemaRef ds:uri="http://schemas.openxmlformats.org/officeDocument/2006/bibliography"/>
   </ds:schemaRefs>

</xml_diff>